<commit_message>
Minor change in RevisedMasterTestPlan.docx
</commit_message>
<xml_diff>
--- a/LCAM Documents/RevisedMasterTestPlan.docx
+++ b/LCAM Documents/RevisedMasterTestPlan.docx
@@ -2755,29 +2755,7 @@
                   <w:szCs w:val="16"/>
                   <w:lang w:val="en-US"/>
                 </w:rPr>
-                <w:t>LCAMUpdated</w:t>
-              </w:r>
-              <w:r>
-                <w:rPr>
-                  <w:rStyle w:val="Hyperlink"/>
-                  <w:b/>
-                  <w:color w:val="00B050"/>
-                  <w:sz w:val="16"/>
-                  <w:szCs w:val="16"/>
-                  <w:lang w:val="en-US"/>
-                </w:rPr>
-                <w:t>P</w:t>
-              </w:r>
-              <w:r>
-                <w:rPr>
-                  <w:rStyle w:val="Hyperlink"/>
-                  <w:b/>
-                  <w:color w:val="00B050"/>
-                  <w:sz w:val="16"/>
-                  <w:szCs w:val="16"/>
-                  <w:lang w:val="en-US"/>
-                </w:rPr>
-                <w:t>rojectPlan</w:t>
+                <w:t>LCAMUpdatedProjectPlan</w:t>
               </w:r>
             </w:hyperlink>
           </w:p>
@@ -9101,41 +9079,6 @@
     <w:p>
       <w:pPr>
         <w:rPr>
-          <w:strike/>
-          <w:color w:val="00B050"/>
-          <w:lang w:val="en-US"/>
-        </w:rPr>
-      </w:pPr>
-      <w:r>
-        <w:rPr>
-          <w:strike/>
-          <w:color w:val="00B050"/>
-          <w:lang w:val="en-US"/>
-        </w:rPr>
-        <w:t xml:space="preserve">-Unit testing and Integration testing will be done </w:t>
-      </w:r>
-      <w:proofErr w:type="gramStart"/>
-      <w:r>
-        <w:rPr>
-          <w:strike/>
-          <w:color w:val="00B050"/>
-          <w:lang w:val="en-US"/>
-        </w:rPr>
-        <w:t xml:space="preserve">using </w:t>
-      </w:r>
-      <w:r>
-        <w:rPr>
-          <w:strike/>
-          <w:color w:val="00B050"/>
-          <w:lang w:val="en-US"/>
-        </w:rPr>
-        <w:t>.</w:t>
-      </w:r>
-      <w:proofErr w:type="gramEnd"/>
-    </w:p>
-    <w:p>
-      <w:pPr>
-        <w:rPr>
           <w:lang w:val="en-US"/>
         </w:rPr>
       </w:pPr>
@@ -9186,6 +9129,7 @@
           <w:rFonts w:eastAsia="Wingdings 2" w:cs="Wingdings 2"/>
           <w:lang w:val="en-US"/>
         </w:rPr>
+        <w:lastRenderedPageBreak/>
         <w:t>4.1.3 Test Objectives</w:t>
       </w:r>
     </w:p>

</xml_diff>